<commit_message>
Modified requirements completition for s5
</commit_message>
<xml_diff>
--- a/reports/Student #5/05 - Requirements - Student #5.docx
+++ b/reports/Student #5/05 - Requirements - Student #5.docx
@@ -1258,7 +1258,13 @@
         <w:sdtEndPr/>
         <w:sdtContent>
           <w:r>
-            <w:t xml:space="preserve">    </w:t>
+            <w:t xml:space="preserve"> </w:t>
+          </w:r>
+          <w:r>
+            <w:t xml:space="preserve"> X</w:t>
+          </w:r>
+          <w:r>
+            <w:t xml:space="preserve">   </w:t>
           </w:r>
         </w:sdtContent>
       </w:sdt>
@@ -1420,7 +1426,13 @@
         <w:sdtEndPr/>
         <w:sdtContent>
           <w:r>
-            <w:t xml:space="preserve">    </w:t>
+            <w:t xml:space="preserve">  </w:t>
+          </w:r>
+          <w:r>
+            <w:t xml:space="preserve">X </w:t>
+          </w:r>
+          <w:r>
+            <w:t xml:space="preserve">  </w:t>
           </w:r>
         </w:sdtContent>
       </w:sdt>
@@ -1562,7 +1574,13 @@
         <w:sdtEndPr/>
         <w:sdtContent>
           <w:r>
-            <w:t xml:space="preserve">    </w:t>
+            <w:t xml:space="preserve"> </w:t>
+          </w:r>
+          <w:r>
+            <w:t xml:space="preserve"> X</w:t>
+          </w:r>
+          <w:r>
+            <w:t xml:space="preserve">   </w:t>
           </w:r>
         </w:sdtContent>
       </w:sdt>
@@ -1796,7 +1814,13 @@
         <w:sdtEndPr/>
         <w:sdtContent>
           <w:r>
-            <w:t xml:space="preserve">    </w:t>
+            <w:t xml:space="preserve">  </w:t>
+          </w:r>
+          <w:r>
+            <w:t xml:space="preserve">X </w:t>
+          </w:r>
+          <w:r>
+            <w:t xml:space="preserve">  </w:t>
           </w:r>
         </w:sdtContent>
       </w:sdt>
@@ -1848,7 +1872,13 @@
         <w:sdtEndPr/>
         <w:sdtContent>
           <w:r>
-            <w:t xml:space="preserve">    </w:t>
+            <w:t xml:space="preserve"> </w:t>
+          </w:r>
+          <w:r>
+            <w:t xml:space="preserve"> X</w:t>
+          </w:r>
+          <w:r>
+            <w:t xml:space="preserve">   </w:t>
           </w:r>
         </w:sdtContent>
       </w:sdt>
@@ -3066,7 +3096,19 @@
             <w:rPr>
               <w:lang w:val="en-US"/>
             </w:rPr>
-            <w:t xml:space="preserve">    </w:t>
+            <w:t xml:space="preserve">  </w:t>
+          </w:r>
+          <w:r>
+            <w:rPr>
+              <w:lang w:val="en-US"/>
+            </w:rPr>
+            <w:t>X</w:t>
+          </w:r>
+          <w:r>
+            <w:rPr>
+              <w:lang w:val="en-US"/>
+            </w:rPr>
+            <w:t xml:space="preserve">  </w:t>
           </w:r>
         </w:sdtContent>
       </w:sdt>
@@ -3205,7 +3247,13 @@
         <w:sdtEndPr/>
         <w:sdtContent>
           <w:r>
-            <w:t xml:space="preserve">    </w:t>
+            <w:t xml:space="preserve">  </w:t>
+          </w:r>
+          <w:r>
+            <w:t>X</w:t>
+          </w:r>
+          <w:r>
+            <w:t xml:space="preserve">  </w:t>
           </w:r>
         </w:sdtContent>
       </w:sdt>
@@ -9108,6 +9156,7 @@
     <w:rsid w:val="00E955A7"/>
     <w:rsid w:val="00ED10C6"/>
     <w:rsid w:val="00ED34A4"/>
+    <w:rsid w:val="00F248F1"/>
     <w:rsid w:val="00F36204"/>
     <w:rsid w:val="00F64E54"/>
     <w:rsid w:val="00FA7306"/>

</xml_diff>

<commit_message>
student 5 requirements doc
</commit_message>
<xml_diff>
--- a/reports/Student #5/05 - Requirements - Student #5.docx
+++ b/reports/Student #5/05 - Requirements - Student #5.docx
@@ -2138,7 +2138,13 @@
         <w:sdtEndPr/>
         <w:sdtContent>
           <w:r>
-            <w:t xml:space="preserve">    </w:t>
+            <w:t xml:space="preserve"> </w:t>
+          </w:r>
+          <w:r>
+            <w:t>X</w:t>
+          </w:r>
+          <w:r>
+            <w:t xml:space="preserve">  </w:t>
           </w:r>
         </w:sdtContent>
       </w:sdt>
@@ -2228,7 +2234,10 @@
         <w:sdtEndPr/>
         <w:sdtContent>
           <w:r>
-            <w:t xml:space="preserve">    </w:t>
+            <w:t>X</w:t>
+          </w:r>
+          <w:r>
+            <w:t xml:space="preserve">   </w:t>
           </w:r>
         </w:sdtContent>
       </w:sdt>
@@ -2340,7 +2349,13 @@
         <w:sdtEndPr/>
         <w:sdtContent>
           <w:r>
-            <w:t xml:space="preserve">    </w:t>
+            <w:t xml:space="preserve"> </w:t>
+          </w:r>
+          <w:r>
+            <w:t>X</w:t>
+          </w:r>
+          <w:r>
+            <w:t xml:space="preserve">  </w:t>
           </w:r>
         </w:sdtContent>
       </w:sdt>
@@ -3403,7 +3418,13 @@
         <w:sdtEndPr/>
         <w:sdtContent>
           <w:r>
-            <w:t xml:space="preserve">    </w:t>
+            <w:t xml:space="preserve"> </w:t>
+          </w:r>
+          <w:r>
+            <w:t>X</w:t>
+          </w:r>
+          <w:r>
+            <w:t xml:space="preserve">  </w:t>
           </w:r>
         </w:sdtContent>
       </w:sdt>
@@ -3466,7 +3487,13 @@
         <w:sdtEndPr/>
         <w:sdtContent>
           <w:r>
-            <w:t xml:space="preserve">    </w:t>
+            <w:t xml:space="preserve"> </w:t>
+          </w:r>
+          <w:r>
+            <w:t>X</w:t>
+          </w:r>
+          <w:r>
+            <w:t xml:space="preserve">  </w:t>
           </w:r>
         </w:sdtContent>
       </w:sdt>
@@ -3546,7 +3573,13 @@
         <w:sdtEndPr/>
         <w:sdtContent>
           <w:r>
-            <w:t xml:space="preserve">    </w:t>
+            <w:t xml:space="preserve"> </w:t>
+          </w:r>
+          <w:r>
+            <w:t>X</w:t>
+          </w:r>
+          <w:r>
+            <w:t xml:space="preserve">  </w:t>
           </w:r>
         </w:sdtContent>
       </w:sdt>
@@ -3606,7 +3639,13 @@
         <w:sdtEndPr/>
         <w:sdtContent>
           <w:r>
-            <w:t xml:space="preserve">    </w:t>
+            <w:t xml:space="preserve">  </w:t>
+          </w:r>
+          <w:r>
+            <w:t>X</w:t>
+          </w:r>
+          <w:r>
+            <w:t xml:space="preserve"> </w:t>
           </w:r>
         </w:sdtContent>
       </w:sdt>
@@ -9132,6 +9171,7 @@
     <w:rsid w:val="00362E40"/>
     <w:rsid w:val="003936CA"/>
     <w:rsid w:val="003F3911"/>
+    <w:rsid w:val="00460145"/>
     <w:rsid w:val="004D7778"/>
     <w:rsid w:val="00635F6F"/>
     <w:rsid w:val="007C55A8"/>

</xml_diff>

<commit_message>
Added docs to student 5
</commit_message>
<xml_diff>
--- a/reports/Student #5/05 - Requirements - Student #5.docx
+++ b/reports/Student #5/05 - Requirements - Student #5.docx
@@ -1,6 +1,6 @@
 
 <file path=word/document.xml><?xml version="1.0" encoding="utf-8"?>
-<w:document xmlns:wpc="http://schemas.microsoft.com/office/word/2010/wordprocessingCanvas" xmlns:cx="http://schemas.microsoft.com/office/drawing/2014/chartex" xmlns:cx1="http://schemas.microsoft.com/office/drawing/2015/9/8/chartex" xmlns:cx2="http://schemas.microsoft.com/office/drawing/2015/10/21/chartex" xmlns:cx3="http://schemas.microsoft.com/office/drawing/2016/5/9/chartex" xmlns:cx4="http://schemas.microsoft.com/office/drawing/2016/5/10/chartex" xmlns:cx5="http://schemas.microsoft.com/office/drawing/2016/5/11/chartex" xmlns:cx6="http://schemas.microsoft.com/office/drawing/2016/5/12/chartex" xmlns:cx7="http://schemas.microsoft.com/office/drawing/2016/5/13/chartex" xmlns:cx8="http://schemas.microsoft.com/office/drawing/2016/5/14/chartex" xmlns:mc="http://schemas.openxmlformats.org/markup-compatibility/2006" xmlns:aink="http://schemas.microsoft.com/office/drawing/2016/ink" xmlns:am3d="http://schemas.microsoft.com/office/drawing/2017/model3d" xmlns:o="urn:schemas-microsoft-com:office:office" xmlns:r="http://schemas.openxmlformats.org/officeDocument/2006/relationships" xmlns:m="http://schemas.openxmlformats.org/officeDocument/2006/math" xmlns:v="urn:schemas-microsoft-com:vml" xmlns:wp14="http://schemas.microsoft.com/office/word/2010/wordprocessingDrawing" xmlns:wp="http://schemas.openxmlformats.org/drawingml/2006/wordprocessingDrawing" xmlns:w10="urn:schemas-microsoft-com:office:word" xmlns:w="http://schemas.openxmlformats.org/wordprocessingml/2006/main" xmlns:w14="http://schemas.microsoft.com/office/word/2010/wordml" xmlns:w15="http://schemas.microsoft.com/office/word/2012/wordml" xmlns:w16cex="http://schemas.microsoft.com/office/word/2018/wordml/cex" xmlns:w16cid="http://schemas.microsoft.com/office/word/2016/wordml/cid" xmlns:w16="http://schemas.microsoft.com/office/word/2018/wordml" xmlns:w16sdtdh="http://schemas.microsoft.com/office/word/2020/wordml/sdtdatahash" xmlns:w16se="http://schemas.microsoft.com/office/word/2015/wordml/symex" xmlns:wpg="http://schemas.microsoft.com/office/word/2010/wordprocessingGroup" xmlns:wpi="http://schemas.microsoft.com/office/word/2010/wordprocessingInk" xmlns:wne="http://schemas.microsoft.com/office/word/2006/wordml" xmlns:wps="http://schemas.microsoft.com/office/word/2010/wordprocessingShape" mc:Ignorable="w14 w15 w16se w16cid w16 w16cex w16sdtdh wp14">
+<w:document xmlns:wpc="http://schemas.microsoft.com/office/word/2010/wordprocessingCanvas" xmlns:cx="http://schemas.microsoft.com/office/drawing/2014/chartex" xmlns:cx1="http://schemas.microsoft.com/office/drawing/2015/9/8/chartex" xmlns:cx2="http://schemas.microsoft.com/office/drawing/2015/10/21/chartex" xmlns:cx3="http://schemas.microsoft.com/office/drawing/2016/5/9/chartex" xmlns:cx4="http://schemas.microsoft.com/office/drawing/2016/5/10/chartex" xmlns:cx5="http://schemas.microsoft.com/office/drawing/2016/5/11/chartex" xmlns:cx6="http://schemas.microsoft.com/office/drawing/2016/5/12/chartex" xmlns:cx7="http://schemas.microsoft.com/office/drawing/2016/5/13/chartex" xmlns:cx8="http://schemas.microsoft.com/office/drawing/2016/5/14/chartex" xmlns:mc="http://schemas.openxmlformats.org/markup-compatibility/2006" xmlns:aink="http://schemas.microsoft.com/office/drawing/2016/ink" xmlns:am3d="http://schemas.microsoft.com/office/drawing/2017/model3d" xmlns:o="urn:schemas-microsoft-com:office:office" xmlns:oel="http://schemas.microsoft.com/office/2019/extlst" xmlns:r="http://schemas.openxmlformats.org/officeDocument/2006/relationships" xmlns:m="http://schemas.openxmlformats.org/officeDocument/2006/math" xmlns:v="urn:schemas-microsoft-com:vml" xmlns:wp14="http://schemas.microsoft.com/office/word/2010/wordprocessingDrawing" xmlns:wp="http://schemas.openxmlformats.org/drawingml/2006/wordprocessingDrawing" xmlns:w10="urn:schemas-microsoft-com:office:word" xmlns:w="http://schemas.openxmlformats.org/wordprocessingml/2006/main" xmlns:w14="http://schemas.microsoft.com/office/word/2010/wordml" xmlns:w15="http://schemas.microsoft.com/office/word/2012/wordml" xmlns:w16cex="http://schemas.microsoft.com/office/word/2018/wordml/cex" xmlns:w16cid="http://schemas.microsoft.com/office/word/2016/wordml/cid" xmlns:w16="http://schemas.microsoft.com/office/word/2018/wordml" xmlns:w16du="http://schemas.microsoft.com/office/word/2023/wordml/word16du" xmlns:w16sdtdh="http://schemas.microsoft.com/office/word/2020/wordml/sdtdatahash" xmlns:w16sdtfl="http://schemas.microsoft.com/office/word/2024/wordml/sdtformatlock" xmlns:w16se="http://schemas.microsoft.com/office/word/2015/wordml/symex" xmlns:wpg="http://schemas.microsoft.com/office/word/2010/wordprocessingGroup" xmlns:wpi="http://schemas.microsoft.com/office/word/2010/wordprocessingInk" xmlns:wne="http://schemas.microsoft.com/office/word/2006/wordml" xmlns:wps="http://schemas.microsoft.com/office/word/2010/wordprocessingShape" mc:Ignorable="w14 w15 w16se w16cid w16 w16cex w16sdtdh w16sdtfl w16du wp14">
   <w:body>
     <w:p>
       <w:pPr>
@@ -139,7 +139,6 @@
                 <w15:appearance w15:val="hidden"/>
                 <w:text/>
               </w:sdtPr>
-              <w:sdtEndPr/>
               <w:sdtContent>
                 <w:r>
                   <w:rPr>
@@ -230,7 +229,6 @@
                 <w15:appearance w15:val="hidden"/>
                 <w:text/>
               </w:sdtPr>
-              <w:sdtEndPr/>
               <w:sdtContent>
                 <w:r>
                   <w:rPr>
@@ -356,7 +354,6 @@
                 <w15:appearance w15:val="hidden"/>
                 <w:text/>
               </w:sdtPr>
-              <w:sdtEndPr/>
               <w:sdtContent>
                 <w:r>
                   <w:rPr>
@@ -421,7 +418,6 @@
                 <w15:appearance w15:val="hidden"/>
                 <w:text/>
               </w:sdtPr>
-              <w:sdtEndPr/>
               <w:sdtContent>
                 <w:r>
                   <w:rPr>
@@ -433,7 +429,21 @@
                   <w:rPr>
                     <w:rFonts w:asciiTheme="majorHAnsi" w:hAnsiTheme="majorHAnsi" w:cstheme="majorHAnsi"/>
                   </w:rPr>
-                  <w:t>Mayoral Ansias, Aarón</w:t>
+                  <w:t xml:space="preserve">Mayoral </w:t>
+                </w:r>
+                <w:proofErr w:type="spellStart"/>
+                <w:r>
+                  <w:rPr>
+                    <w:rFonts w:asciiTheme="majorHAnsi" w:hAnsiTheme="majorHAnsi" w:cstheme="majorHAnsi"/>
+                  </w:rPr>
+                  <w:t>Ansias</w:t>
+                </w:r>
+                <w:proofErr w:type="spellEnd"/>
+                <w:r>
+                  <w:rPr>
+                    <w:rFonts w:asciiTheme="majorHAnsi" w:hAnsiTheme="majorHAnsi" w:cstheme="majorHAnsi"/>
+                  </w:rPr>
+                  <w:t>, Aarón</w:t>
                 </w:r>
                 <w:r>
                   <w:rPr>
@@ -486,7 +496,6 @@
                 <w15:appearance w15:val="hidden"/>
                 <w:text/>
               </w:sdtPr>
-              <w:sdtEndPr/>
               <w:sdtContent>
                 <w:r>
                   <w:rPr>
@@ -582,7 +591,6 @@
                 <w15:appearance w15:val="hidden"/>
                 <w:text/>
               </w:sdtPr>
-              <w:sdtEndPr/>
               <w:sdtContent>
                 <w:r>
                   <w:rPr>
@@ -824,7 +832,6 @@
           <w15:appearance w15:val="hidden"/>
           <w:text/>
         </w:sdtPr>
-        <w:sdtEndPr/>
         <w:sdtContent>
           <w:r>
             <w:t xml:space="preserve">  </w:t>
@@ -939,7 +946,6 @@
           <w15:appearance w15:val="hidden"/>
           <w:text/>
         </w:sdtPr>
-        <w:sdtEndPr/>
         <w:sdtContent>
           <w:r>
             <w:t xml:space="preserve"> </w:t>
@@ -1255,7 +1261,6 @@
           <w15:appearance w15:val="hidden"/>
           <w:text/>
         </w:sdtPr>
-        <w:sdtEndPr/>
         <w:sdtContent>
           <w:r>
             <w:t xml:space="preserve"> </w:t>
@@ -1423,7 +1428,6 @@
           <w15:appearance w15:val="hidden"/>
           <w:text/>
         </w:sdtPr>
-        <w:sdtEndPr/>
         <w:sdtContent>
           <w:r>
             <w:t xml:space="preserve">  </w:t>
@@ -1571,7 +1575,6 @@
           </w:placeholder>
           <w:text/>
         </w:sdtPr>
-        <w:sdtEndPr/>
         <w:sdtContent>
           <w:r>
             <w:t xml:space="preserve"> </w:t>
@@ -1811,7 +1814,6 @@
           <w15:appearance w15:val="hidden"/>
           <w:text/>
         </w:sdtPr>
-        <w:sdtEndPr/>
         <w:sdtContent>
           <w:r>
             <w:t xml:space="preserve">  </w:t>
@@ -1869,7 +1871,6 @@
           <w15:appearance w15:val="hidden"/>
           <w:text/>
         </w:sdtPr>
-        <w:sdtEndPr/>
         <w:sdtContent>
           <w:r>
             <w:t xml:space="preserve"> </w:t>
@@ -2135,7 +2136,6 @@
           <w15:appearance w15:val="hidden"/>
           <w:text/>
         </w:sdtPr>
-        <w:sdtEndPr/>
         <w:sdtContent>
           <w:r>
             <w:t xml:space="preserve"> </w:t>
@@ -2231,7 +2231,6 @@
           <w15:appearance w15:val="hidden"/>
           <w:text/>
         </w:sdtPr>
-        <w:sdtEndPr/>
         <w:sdtContent>
           <w:r>
             <w:t>X</w:t>
@@ -2346,7 +2345,6 @@
           <w15:appearance w15:val="hidden"/>
           <w:text/>
         </w:sdtPr>
-        <w:sdtEndPr/>
         <w:sdtContent>
           <w:r>
             <w:t xml:space="preserve"> </w:t>
@@ -2441,10 +2439,15 @@
           <w15:appearance w15:val="hidden"/>
           <w:text/>
         </w:sdtPr>
-        <w:sdtEndPr/>
         <w:sdtContent>
           <w:r>
-            <w:t xml:space="preserve">    </w:t>
+            <w:t xml:space="preserve"> </w:t>
+          </w:r>
+          <w:r>
+            <w:t>X</w:t>
+          </w:r>
+          <w:r>
+            <w:t xml:space="preserve">  </w:t>
           </w:r>
         </w:sdtContent>
       </w:sdt>
@@ -2550,10 +2553,15 @@
           </w:placeholder>
           <w:text/>
         </w:sdtPr>
-        <w:sdtEndPr/>
         <w:sdtContent>
           <w:r>
-            <w:t xml:space="preserve">    </w:t>
+            <w:t xml:space="preserve">  </w:t>
+          </w:r>
+          <w:r>
+            <w:t>X</w:t>
+          </w:r>
+          <w:r>
+            <w:t xml:space="preserve">  </w:t>
           </w:r>
         </w:sdtContent>
       </w:sdt>
@@ -2605,10 +2613,15 @@
           <w15:appearance w15:val="hidden"/>
           <w:text/>
         </w:sdtPr>
-        <w:sdtEndPr/>
         <w:sdtContent>
           <w:r>
-            <w:t xml:space="preserve">    </w:t>
+            <w:t xml:space="preserve">  </w:t>
+          </w:r>
+          <w:r>
+            <w:t>X</w:t>
+          </w:r>
+          <w:r>
+            <w:t xml:space="preserve">  </w:t>
           </w:r>
         </w:sdtContent>
       </w:sdt>
@@ -2639,10 +2652,15 @@
           </w:placeholder>
           <w:text/>
         </w:sdtPr>
-        <w:sdtEndPr/>
         <w:sdtContent>
           <w:r>
-            <w:t xml:space="preserve">    </w:t>
+            <w:t xml:space="preserve">  </w:t>
+          </w:r>
+          <w:r>
+            <w:t>X</w:t>
+          </w:r>
+          <w:r>
+            <w:t xml:space="preserve">  </w:t>
           </w:r>
         </w:sdtContent>
       </w:sdt>
@@ -3105,7 +3123,6 @@
           <w15:appearance w15:val="hidden"/>
           <w:text/>
         </w:sdtPr>
-        <w:sdtEndPr/>
         <w:sdtContent>
           <w:r>
             <w:rPr>
@@ -3259,7 +3276,6 @@
           <w15:appearance w15:val="hidden"/>
           <w:text/>
         </w:sdtPr>
-        <w:sdtEndPr/>
         <w:sdtContent>
           <w:r>
             <w:t xml:space="preserve">  </w:t>
@@ -3415,7 +3431,6 @@
           <w15:appearance w15:val="hidden"/>
           <w:text/>
         </w:sdtPr>
-        <w:sdtEndPr/>
         <w:sdtContent>
           <w:r>
             <w:t xml:space="preserve"> </w:t>
@@ -3484,7 +3499,6 @@
           <w15:appearance w15:val="hidden"/>
           <w:text/>
         </w:sdtPr>
-        <w:sdtEndPr/>
         <w:sdtContent>
           <w:r>
             <w:t xml:space="preserve"> </w:t>
@@ -3570,7 +3584,6 @@
           <w15:appearance w15:val="hidden"/>
           <w:text/>
         </w:sdtPr>
-        <w:sdtEndPr/>
         <w:sdtContent>
           <w:r>
             <w:t xml:space="preserve"> </w:t>
@@ -3636,7 +3649,6 @@
           <w15:appearance w15:val="hidden"/>
           <w:text/>
         </w:sdtPr>
-        <w:sdtEndPr/>
         <w:sdtContent>
           <w:r>
             <w:t xml:space="preserve">  </w:t>
@@ -3765,7 +3777,6 @@
           </w:placeholder>
           <w:text/>
         </w:sdtPr>
-        <w:sdtEndPr/>
         <w:sdtContent>
           <w:r>
             <w:t xml:space="preserve">    </w:t>
@@ -3938,7 +3949,6 @@
           <w15:appearance w15:val="hidden"/>
           <w:text/>
         </w:sdtPr>
-        <w:sdtEndPr/>
         <w:sdtContent>
           <w:r>
             <w:t xml:space="preserve">    </w:t>
@@ -3987,7 +3997,6 @@
           <w15:appearance w15:val="hidden"/>
           <w:text/>
         </w:sdtPr>
-        <w:sdtEndPr/>
         <w:sdtContent>
           <w:r>
             <w:t xml:space="preserve">    </w:t>
@@ -4190,7 +4199,6 @@
           <w15:appearance w15:val="hidden"/>
           <w:text/>
         </w:sdtPr>
-        <w:sdtEndPr/>
         <w:sdtContent>
           <w:r>
             <w:t xml:space="preserve">  </w:t>
@@ -4231,7 +4239,6 @@
           <w15:appearance w15:val="hidden"/>
           <w:text/>
         </w:sdtPr>
-        <w:sdtEndPr/>
         <w:sdtContent>
           <w:r>
             <w:t xml:space="preserve">  </w:t>
@@ -4409,7 +4416,6 @@
           <w15:appearance w15:val="hidden"/>
           <w:text/>
         </w:sdtPr>
-        <w:sdtEndPr/>
         <w:sdtContent>
           <w:r>
             <w:rPr>
@@ -4551,7 +4557,6 @@
           <w15:appearance w15:val="hidden"/>
           <w:text/>
         </w:sdtPr>
-        <w:sdtEndPr/>
         <w:sdtContent>
           <w:r>
             <w:t xml:space="preserve">    </w:t>
@@ -4589,7 +4594,6 @@
           <w15:appearance w15:val="hidden"/>
           <w:text/>
         </w:sdtPr>
-        <w:sdtEndPr/>
         <w:sdtContent>
           <w:r>
             <w:rPr>
@@ -4750,7 +4754,6 @@
           </w:placeholder>
           <w:text/>
         </w:sdtPr>
-        <w:sdtEndPr/>
         <w:sdtContent>
           <w:r>
             <w:t xml:space="preserve">    </w:t>
@@ -4821,7 +4824,6 @@
           </w:placeholder>
           <w:text/>
         </w:sdtPr>
-        <w:sdtEndPr/>
         <w:sdtContent>
           <w:r>
             <w:t xml:space="preserve">    </w:t>
@@ -4927,7 +4929,6 @@
           <w15:appearance w15:val="hidden"/>
           <w:text/>
         </w:sdtPr>
-        <w:sdtEndPr/>
         <w:sdtContent>
           <w:r>
             <w:t xml:space="preserve">    </w:t>
@@ -4967,7 +4968,6 @@
           </w:placeholder>
           <w:text/>
         </w:sdtPr>
-        <w:sdtEndPr/>
         <w:sdtContent>
           <w:r>
             <w:rPr>
@@ -5168,7 +5168,6 @@
           <w15:appearance w15:val="hidden"/>
           <w:text/>
         </w:sdtPr>
-        <w:sdtEndPr/>
         <w:sdtContent>
           <w:r>
             <w:t xml:space="preserve">    </w:t>
@@ -5216,7 +5215,6 @@
           </w:placeholder>
           <w:text/>
         </w:sdtPr>
-        <w:sdtEndPr/>
         <w:sdtContent>
           <w:r>
             <w:t xml:space="preserve">    </w:t>
@@ -5250,7 +5248,6 @@
           </w:placeholder>
           <w:text/>
         </w:sdtPr>
-        <w:sdtEndPr/>
         <w:sdtContent>
           <w:r>
             <w:t xml:space="preserve">    </w:t>
@@ -5280,7 +5277,7 @@
 </file>
 
 <file path=word/numbering.xml><?xml version="1.0" encoding="utf-8"?>
-<w:numbering xmlns:wpc="http://schemas.microsoft.com/office/word/2010/wordprocessingCanvas" xmlns:cx="http://schemas.microsoft.com/office/drawing/2014/chartex" xmlns:cx1="http://schemas.microsoft.com/office/drawing/2015/9/8/chartex" xmlns:cx2="http://schemas.microsoft.com/office/drawing/2015/10/21/chartex" xmlns:cx3="http://schemas.microsoft.com/office/drawing/2016/5/9/chartex" xmlns:cx4="http://schemas.microsoft.com/office/drawing/2016/5/10/chartex" xmlns:cx5="http://schemas.microsoft.com/office/drawing/2016/5/11/chartex" xmlns:cx6="http://schemas.microsoft.com/office/drawing/2016/5/12/chartex" xmlns:cx7="http://schemas.microsoft.com/office/drawing/2016/5/13/chartex" xmlns:cx8="http://schemas.microsoft.com/office/drawing/2016/5/14/chartex" xmlns:mc="http://schemas.openxmlformats.org/markup-compatibility/2006" xmlns:aink="http://schemas.microsoft.com/office/drawing/2016/ink" xmlns:am3d="http://schemas.microsoft.com/office/drawing/2017/model3d" xmlns:o="urn:schemas-microsoft-com:office:office" xmlns:r="http://schemas.openxmlformats.org/officeDocument/2006/relationships" xmlns:m="http://schemas.openxmlformats.org/officeDocument/2006/math" xmlns:v="urn:schemas-microsoft-com:vml" xmlns:wp14="http://schemas.microsoft.com/office/word/2010/wordprocessingDrawing" xmlns:wp="http://schemas.openxmlformats.org/drawingml/2006/wordprocessingDrawing" xmlns:w10="urn:schemas-microsoft-com:office:word" xmlns:w="http://schemas.openxmlformats.org/wordprocessingml/2006/main" xmlns:w14="http://schemas.microsoft.com/office/word/2010/wordml" xmlns:w15="http://schemas.microsoft.com/office/word/2012/wordml" xmlns:w16cex="http://schemas.microsoft.com/office/word/2018/wordml/cex" xmlns:w16cid="http://schemas.microsoft.com/office/word/2016/wordml/cid" xmlns:w16="http://schemas.microsoft.com/office/word/2018/wordml" xmlns:w16sdtdh="http://schemas.microsoft.com/office/word/2020/wordml/sdtdatahash" xmlns:w16se="http://schemas.microsoft.com/office/word/2015/wordml/symex" xmlns:wpg="http://schemas.microsoft.com/office/word/2010/wordprocessingGroup" xmlns:wpi="http://schemas.microsoft.com/office/word/2010/wordprocessingInk" xmlns:wne="http://schemas.microsoft.com/office/word/2006/wordml" xmlns:wps="http://schemas.microsoft.com/office/word/2010/wordprocessingShape" mc:Ignorable="w14 w15 w16se w16cid w16 w16cex w16sdtdh wp14">
+<w:numbering xmlns:wpc="http://schemas.microsoft.com/office/word/2010/wordprocessingCanvas" xmlns:cx="http://schemas.microsoft.com/office/drawing/2014/chartex" xmlns:cx1="http://schemas.microsoft.com/office/drawing/2015/9/8/chartex" xmlns:cx2="http://schemas.microsoft.com/office/drawing/2015/10/21/chartex" xmlns:cx3="http://schemas.microsoft.com/office/drawing/2016/5/9/chartex" xmlns:cx4="http://schemas.microsoft.com/office/drawing/2016/5/10/chartex" xmlns:cx5="http://schemas.microsoft.com/office/drawing/2016/5/11/chartex" xmlns:cx6="http://schemas.microsoft.com/office/drawing/2016/5/12/chartex" xmlns:cx7="http://schemas.microsoft.com/office/drawing/2016/5/13/chartex" xmlns:cx8="http://schemas.microsoft.com/office/drawing/2016/5/14/chartex" xmlns:mc="http://schemas.openxmlformats.org/markup-compatibility/2006" xmlns:aink="http://schemas.microsoft.com/office/drawing/2016/ink" xmlns:am3d="http://schemas.microsoft.com/office/drawing/2017/model3d" xmlns:o="urn:schemas-microsoft-com:office:office" xmlns:oel="http://schemas.microsoft.com/office/2019/extlst" xmlns:r="http://schemas.openxmlformats.org/officeDocument/2006/relationships" xmlns:m="http://schemas.openxmlformats.org/officeDocument/2006/math" xmlns:v="urn:schemas-microsoft-com:vml" xmlns:wp14="http://schemas.microsoft.com/office/word/2010/wordprocessingDrawing" xmlns:wp="http://schemas.openxmlformats.org/drawingml/2006/wordprocessingDrawing" xmlns:w10="urn:schemas-microsoft-com:office:word" xmlns:w="http://schemas.openxmlformats.org/wordprocessingml/2006/main" xmlns:w14="http://schemas.microsoft.com/office/word/2010/wordml" xmlns:w15="http://schemas.microsoft.com/office/word/2012/wordml" xmlns:w16cex="http://schemas.microsoft.com/office/word/2018/wordml/cex" xmlns:w16cid="http://schemas.microsoft.com/office/word/2016/wordml/cid" xmlns:w16="http://schemas.microsoft.com/office/word/2018/wordml" xmlns:w16du="http://schemas.microsoft.com/office/word/2023/wordml/word16du" xmlns:w16sdtdh="http://schemas.microsoft.com/office/word/2020/wordml/sdtdatahash" xmlns:w16sdtfl="http://schemas.microsoft.com/office/word/2024/wordml/sdtformatlock" xmlns:w16se="http://schemas.microsoft.com/office/word/2015/wordml/symex" xmlns:wpg="http://schemas.microsoft.com/office/word/2010/wordprocessingGroup" xmlns:wpi="http://schemas.microsoft.com/office/word/2010/wordprocessingInk" xmlns:wne="http://schemas.microsoft.com/office/word/2006/wordml" xmlns:wps="http://schemas.microsoft.com/office/word/2010/wordprocessingShape" mc:Ignorable="w14 w15 w16se w16cid w16 w16cex w16sdtdh w16sdtfl w16du wp14">
   <w:abstractNum w:abstractNumId="0" w15:restartNumberingAfterBreak="0">
     <w:nsid w:val="FFFFFF88"/>
     <w:multiLevelType w:val="singleLevel"/>
@@ -6943,107 +6940,107 @@
       </w:rPr>
     </w:lvl>
   </w:abstractNum>
-  <w:num w:numId="1">
+  <w:num w:numId="1" w16cid:durableId="392581603">
     <w:abstractNumId w:val="11"/>
   </w:num>
-  <w:num w:numId="2">
+  <w:num w:numId="2" w16cid:durableId="483160319">
     <w:abstractNumId w:val="6"/>
   </w:num>
-  <w:num w:numId="3">
+  <w:num w:numId="3" w16cid:durableId="1451432054">
     <w:abstractNumId w:val="8"/>
   </w:num>
-  <w:num w:numId="4">
+  <w:num w:numId="4" w16cid:durableId="1564564776">
     <w:abstractNumId w:val="15"/>
   </w:num>
-  <w:num w:numId="5">
+  <w:num w:numId="5" w16cid:durableId="1920292165">
     <w:abstractNumId w:val="11"/>
   </w:num>
-  <w:num w:numId="6">
+  <w:num w:numId="6" w16cid:durableId="1257521575">
     <w:abstractNumId w:val="11"/>
   </w:num>
-  <w:num w:numId="7">
+  <w:num w:numId="7" w16cid:durableId="1303929664">
     <w:abstractNumId w:val="11"/>
     <w:lvlOverride w:ilvl="0">
       <w:startOverride w:val="1"/>
     </w:lvlOverride>
   </w:num>
-  <w:num w:numId="8">
+  <w:num w:numId="8" w16cid:durableId="1856067223">
     <w:abstractNumId w:val="2"/>
   </w:num>
-  <w:num w:numId="9">
+  <w:num w:numId="9" w16cid:durableId="1194612393">
     <w:abstractNumId w:val="11"/>
   </w:num>
-  <w:num w:numId="10">
+  <w:num w:numId="10" w16cid:durableId="1028263820">
     <w:abstractNumId w:val="11"/>
   </w:num>
-  <w:num w:numId="11">
+  <w:num w:numId="11" w16cid:durableId="1300183125">
     <w:abstractNumId w:val="11"/>
   </w:num>
-  <w:num w:numId="12">
+  <w:num w:numId="12" w16cid:durableId="202642108">
     <w:abstractNumId w:val="11"/>
   </w:num>
-  <w:num w:numId="13">
+  <w:num w:numId="13" w16cid:durableId="449857793">
     <w:abstractNumId w:val="6"/>
   </w:num>
-  <w:num w:numId="14">
+  <w:num w:numId="14" w16cid:durableId="841968685">
     <w:abstractNumId w:val="1"/>
   </w:num>
-  <w:num w:numId="15">
+  <w:num w:numId="15" w16cid:durableId="831721980">
     <w:abstractNumId w:val="7"/>
   </w:num>
-  <w:num w:numId="16">
+  <w:num w:numId="16" w16cid:durableId="526875336">
     <w:abstractNumId w:val="10"/>
   </w:num>
-  <w:num w:numId="17">
+  <w:num w:numId="17" w16cid:durableId="1793817665">
     <w:abstractNumId w:val="13"/>
   </w:num>
-  <w:num w:numId="18">
+  <w:num w:numId="18" w16cid:durableId="948976069">
     <w:abstractNumId w:val="4"/>
   </w:num>
-  <w:num w:numId="19">
+  <w:num w:numId="19" w16cid:durableId="1201164600">
     <w:abstractNumId w:val="5"/>
   </w:num>
-  <w:num w:numId="20">
+  <w:num w:numId="20" w16cid:durableId="443429145">
     <w:abstractNumId w:val="3"/>
   </w:num>
-  <w:num w:numId="21">
+  <w:num w:numId="21" w16cid:durableId="1462071398">
     <w:abstractNumId w:val="9"/>
   </w:num>
-  <w:num w:numId="22">
+  <w:num w:numId="22" w16cid:durableId="1763405774">
     <w:abstractNumId w:val="0"/>
   </w:num>
-  <w:num w:numId="23">
+  <w:num w:numId="23" w16cid:durableId="1124033704">
     <w:abstractNumId w:val="0"/>
   </w:num>
-  <w:num w:numId="24">
+  <w:num w:numId="24" w16cid:durableId="1797214943">
     <w:abstractNumId w:val="11"/>
   </w:num>
-  <w:num w:numId="25">
+  <w:num w:numId="25" w16cid:durableId="921790818">
     <w:abstractNumId w:val="11"/>
   </w:num>
-  <w:num w:numId="26">
+  <w:num w:numId="26" w16cid:durableId="847520214">
     <w:abstractNumId w:val="12"/>
   </w:num>
-  <w:num w:numId="27">
+  <w:num w:numId="27" w16cid:durableId="1862547044">
     <w:abstractNumId w:val="14"/>
   </w:num>
-  <w:num w:numId="28">
+  <w:num w:numId="28" w16cid:durableId="297496682">
     <w:abstractNumId w:val="0"/>
   </w:num>
-  <w:num w:numId="29">
+  <w:num w:numId="29" w16cid:durableId="662395660">
     <w:abstractNumId w:val="11"/>
   </w:num>
-  <w:num w:numId="30">
+  <w:num w:numId="30" w16cid:durableId="32508610">
     <w:abstractNumId w:val="12"/>
   </w:num>
-  <w:num w:numId="31">
+  <w:num w:numId="31" w16cid:durableId="1769354365">
     <w:abstractNumId w:val="14"/>
   </w:num>
 </w:numbering>
 </file>
 
 <file path=word/styles.xml><?xml version="1.0" encoding="utf-8"?>
-<w:styles xmlns:mc="http://schemas.openxmlformats.org/markup-compatibility/2006" xmlns:r="http://schemas.openxmlformats.org/officeDocument/2006/relationships" xmlns:w="http://schemas.openxmlformats.org/wordprocessingml/2006/main" xmlns:w14="http://schemas.microsoft.com/office/word/2010/wordml" xmlns:w15="http://schemas.microsoft.com/office/word/2012/wordml" xmlns:w16cex="http://schemas.microsoft.com/office/word/2018/wordml/cex" xmlns:w16cid="http://schemas.microsoft.com/office/word/2016/wordml/cid" xmlns:w16="http://schemas.microsoft.com/office/word/2018/wordml" xmlns:w16sdtdh="http://schemas.microsoft.com/office/word/2020/wordml/sdtdatahash" xmlns:w16se="http://schemas.microsoft.com/office/word/2015/wordml/symex" mc:Ignorable="w14 w15 w16se w16cid w16 w16cex w16sdtdh">
+<w:styles xmlns:mc="http://schemas.openxmlformats.org/markup-compatibility/2006" xmlns:r="http://schemas.openxmlformats.org/officeDocument/2006/relationships" xmlns:w="http://schemas.openxmlformats.org/wordprocessingml/2006/main" xmlns:w14="http://schemas.microsoft.com/office/word/2010/wordml" xmlns:w15="http://schemas.microsoft.com/office/word/2012/wordml" xmlns:w16cex="http://schemas.microsoft.com/office/word/2018/wordml/cex" xmlns:w16cid="http://schemas.microsoft.com/office/word/2016/wordml/cid" xmlns:w16="http://schemas.microsoft.com/office/word/2018/wordml" xmlns:w16du="http://schemas.microsoft.com/office/word/2023/wordml/word16du" xmlns:w16sdtdh="http://schemas.microsoft.com/office/word/2020/wordml/sdtdatahash" xmlns:w16sdtfl="http://schemas.microsoft.com/office/word/2024/wordml/sdtformatlock" xmlns:w16se="http://schemas.microsoft.com/office/word/2015/wordml/symex" mc:Ignorable="w14 w15 w16se w16cid w16 w16cex w16sdtdh w16sdtfl w16du">
   <w:docDefaults>
     <w:rPrDefault>
       <w:rPr>
@@ -7892,7 +7889,7 @@
 </file>
 
 <file path=word/glossary/document.xml><?xml version="1.0" encoding="utf-8"?>
-<w:glossaryDocument xmlns:wpc="http://schemas.microsoft.com/office/word/2010/wordprocessingCanvas" xmlns:cx="http://schemas.microsoft.com/office/drawing/2014/chartex" xmlns:cx1="http://schemas.microsoft.com/office/drawing/2015/9/8/chartex" xmlns:cx2="http://schemas.microsoft.com/office/drawing/2015/10/21/chartex" xmlns:cx3="http://schemas.microsoft.com/office/drawing/2016/5/9/chartex" xmlns:cx4="http://schemas.microsoft.com/office/drawing/2016/5/10/chartex" xmlns:cx5="http://schemas.microsoft.com/office/drawing/2016/5/11/chartex" xmlns:cx6="http://schemas.microsoft.com/office/drawing/2016/5/12/chartex" xmlns:cx7="http://schemas.microsoft.com/office/drawing/2016/5/13/chartex" xmlns:cx8="http://schemas.microsoft.com/office/drawing/2016/5/14/chartex" xmlns:mc="http://schemas.openxmlformats.org/markup-compatibility/2006" xmlns:aink="http://schemas.microsoft.com/office/drawing/2016/ink" xmlns:am3d="http://schemas.microsoft.com/office/drawing/2017/model3d" xmlns:o="urn:schemas-microsoft-com:office:office" xmlns:r="http://schemas.openxmlformats.org/officeDocument/2006/relationships" xmlns:m="http://schemas.openxmlformats.org/officeDocument/2006/math" xmlns:v="urn:schemas-microsoft-com:vml" xmlns:wp14="http://schemas.microsoft.com/office/word/2010/wordprocessingDrawing" xmlns:wp="http://schemas.openxmlformats.org/drawingml/2006/wordprocessingDrawing" xmlns:w10="urn:schemas-microsoft-com:office:word" xmlns:w="http://schemas.openxmlformats.org/wordprocessingml/2006/main" xmlns:w14="http://schemas.microsoft.com/office/word/2010/wordml" xmlns:w15="http://schemas.microsoft.com/office/word/2012/wordml" xmlns:w16cex="http://schemas.microsoft.com/office/word/2018/wordml/cex" xmlns:w16cid="http://schemas.microsoft.com/office/word/2016/wordml/cid" xmlns:w16="http://schemas.microsoft.com/office/word/2018/wordml" xmlns:w16sdtdh="http://schemas.microsoft.com/office/word/2020/wordml/sdtdatahash" xmlns:w16se="http://schemas.microsoft.com/office/word/2015/wordml/symex" xmlns:wpg="http://schemas.microsoft.com/office/word/2010/wordprocessingGroup" xmlns:wpi="http://schemas.microsoft.com/office/word/2010/wordprocessingInk" xmlns:wne="http://schemas.microsoft.com/office/word/2006/wordml" xmlns:wps="http://schemas.microsoft.com/office/word/2010/wordprocessingShape" mc:Ignorable="w14 w15 w16se w16cid w16 w16cex w16sdtdh wp14">
+<w:glossaryDocument xmlns:wpc="http://schemas.microsoft.com/office/word/2010/wordprocessingCanvas" xmlns:cx="http://schemas.microsoft.com/office/drawing/2014/chartex" xmlns:cx1="http://schemas.microsoft.com/office/drawing/2015/9/8/chartex" xmlns:cx2="http://schemas.microsoft.com/office/drawing/2015/10/21/chartex" xmlns:cx3="http://schemas.microsoft.com/office/drawing/2016/5/9/chartex" xmlns:cx4="http://schemas.microsoft.com/office/drawing/2016/5/10/chartex" xmlns:cx5="http://schemas.microsoft.com/office/drawing/2016/5/11/chartex" xmlns:cx6="http://schemas.microsoft.com/office/drawing/2016/5/12/chartex" xmlns:cx7="http://schemas.microsoft.com/office/drawing/2016/5/13/chartex" xmlns:cx8="http://schemas.microsoft.com/office/drawing/2016/5/14/chartex" xmlns:mc="http://schemas.openxmlformats.org/markup-compatibility/2006" xmlns:aink="http://schemas.microsoft.com/office/drawing/2016/ink" xmlns:am3d="http://schemas.microsoft.com/office/drawing/2017/model3d" xmlns:o="urn:schemas-microsoft-com:office:office" xmlns:oel="http://schemas.microsoft.com/office/2019/extlst" xmlns:r="http://schemas.openxmlformats.org/officeDocument/2006/relationships" xmlns:m="http://schemas.openxmlformats.org/officeDocument/2006/math" xmlns:v="urn:schemas-microsoft-com:vml" xmlns:wp14="http://schemas.microsoft.com/office/word/2010/wordprocessingDrawing" xmlns:wp="http://schemas.openxmlformats.org/drawingml/2006/wordprocessingDrawing" xmlns:w10="urn:schemas-microsoft-com:office:word" xmlns:w="http://schemas.openxmlformats.org/wordprocessingml/2006/main" xmlns:w14="http://schemas.microsoft.com/office/word/2010/wordml" xmlns:w15="http://schemas.microsoft.com/office/word/2012/wordml" xmlns:w16cex="http://schemas.microsoft.com/office/word/2018/wordml/cex" xmlns:w16cid="http://schemas.microsoft.com/office/word/2016/wordml/cid" xmlns:w16="http://schemas.microsoft.com/office/word/2018/wordml" xmlns:w16du="http://schemas.microsoft.com/office/word/2023/wordml/word16du" xmlns:w16sdtdh="http://schemas.microsoft.com/office/word/2020/wordml/sdtdatahash" xmlns:w16sdtfl="http://schemas.microsoft.com/office/word/2024/wordml/sdtformatlock" xmlns:w16se="http://schemas.microsoft.com/office/word/2015/wordml/symex" xmlns:wpg="http://schemas.microsoft.com/office/word/2010/wordprocessingGroup" xmlns:wpi="http://schemas.microsoft.com/office/word/2010/wordprocessingInk" xmlns:wne="http://schemas.microsoft.com/office/word/2006/wordml" xmlns:wps="http://schemas.microsoft.com/office/word/2010/wordprocessingShape" mc:Ignorable="w14 w15 w16se w16cid w16 w16cex w16sdtdh w16sdtfl w16du wp14">
   <w:docParts>
     <w:docPart>
       <w:docPartPr>
@@ -9059,7 +9056,7 @@
 </file>
 
 <file path=word/glossary/fontTable.xml><?xml version="1.0" encoding="utf-8"?>
-<w:fonts xmlns:mc="http://schemas.openxmlformats.org/markup-compatibility/2006" xmlns:r="http://schemas.openxmlformats.org/officeDocument/2006/relationships" xmlns:w="http://schemas.openxmlformats.org/wordprocessingml/2006/main" xmlns:w14="http://schemas.microsoft.com/office/word/2010/wordml" xmlns:w15="http://schemas.microsoft.com/office/word/2012/wordml" xmlns:w16cex="http://schemas.microsoft.com/office/word/2018/wordml/cex" xmlns:w16cid="http://schemas.microsoft.com/office/word/2016/wordml/cid" xmlns:w16="http://schemas.microsoft.com/office/word/2018/wordml" xmlns:w16sdtdh="http://schemas.microsoft.com/office/word/2020/wordml/sdtdatahash" xmlns:w16se="http://schemas.microsoft.com/office/word/2015/wordml/symex" mc:Ignorable="w14 w15 w16se w16cid w16 w16cex w16sdtdh">
+<w:fonts xmlns:mc="http://schemas.openxmlformats.org/markup-compatibility/2006" xmlns:r="http://schemas.openxmlformats.org/officeDocument/2006/relationships" xmlns:w="http://schemas.openxmlformats.org/wordprocessingml/2006/main" xmlns:w14="http://schemas.microsoft.com/office/word/2010/wordml" xmlns:w15="http://schemas.microsoft.com/office/word/2012/wordml" xmlns:w16cex="http://schemas.microsoft.com/office/word/2018/wordml/cex" xmlns:w16cid="http://schemas.microsoft.com/office/word/2016/wordml/cid" xmlns:w16="http://schemas.microsoft.com/office/word/2018/wordml" xmlns:w16du="http://schemas.microsoft.com/office/word/2023/wordml/word16du" xmlns:w16sdtdh="http://schemas.microsoft.com/office/word/2020/wordml/sdtdatahash" xmlns:w16sdtfl="http://schemas.microsoft.com/office/word/2024/wordml/sdtformatlock" xmlns:w16se="http://schemas.microsoft.com/office/word/2015/wordml/symex" mc:Ignorable="w14 w15 w16se w16cid w16 w16cex w16sdtdh w16sdtfl w16du">
   <w:font w:name="Symbol">
     <w:panose1 w:val="05050102010706020507"/>
     <w:charset w:val="02"/>
@@ -9132,17 +9129,29 @@
     <w:pitch w:val="variable"/>
     <w:sig w:usb0="E00002FF" w:usb1="2AC7FDFF" w:usb2="00000016" w:usb3="00000000" w:csb0="0002009F" w:csb1="00000000"/>
   </w:font>
+  <w:font w:name="Aptos">
+    <w:charset w:val="00"/>
+    <w:family w:val="swiss"/>
+    <w:pitch w:val="variable"/>
+    <w:sig w:usb0="20000287" w:usb1="00000003" w:usb2="00000000" w:usb3="00000000" w:csb0="0000019F" w:csb1="00000000"/>
+  </w:font>
   <w:font w:name="Yu Mincho">
     <w:charset w:val="80"/>
     <w:family w:val="roman"/>
     <w:pitch w:val="variable"/>
     <w:sig w:usb0="800002E7" w:usb1="2AC7FCFF" w:usb2="00000012" w:usb3="00000000" w:csb0="0002009F" w:csb1="00000000"/>
   </w:font>
+  <w:font w:name="Aptos Display">
+    <w:charset w:val="00"/>
+    <w:family w:val="swiss"/>
+    <w:pitch w:val="variable"/>
+    <w:sig w:usb0="20000287" w:usb1="00000003" w:usb2="00000000" w:usb3="00000000" w:csb0="0000019F" w:csb1="00000000"/>
+  </w:font>
 </w:fonts>
 </file>
 
 <file path=word/glossary/settings.xml><?xml version="1.0" encoding="utf-8"?>
-<w:settings xmlns:mc="http://schemas.openxmlformats.org/markup-compatibility/2006" xmlns:o="urn:schemas-microsoft-com:office:office" xmlns:r="http://schemas.openxmlformats.org/officeDocument/2006/relationships" xmlns:m="http://schemas.openxmlformats.org/officeDocument/2006/math" xmlns:v="urn:schemas-microsoft-com:vml" xmlns:w10="urn:schemas-microsoft-com:office:word" xmlns:w="http://schemas.openxmlformats.org/wordprocessingml/2006/main" xmlns:w14="http://schemas.microsoft.com/office/word/2010/wordml" xmlns:w15="http://schemas.microsoft.com/office/word/2012/wordml" xmlns:w16cex="http://schemas.microsoft.com/office/word/2018/wordml/cex" xmlns:w16cid="http://schemas.microsoft.com/office/word/2016/wordml/cid" xmlns:w16="http://schemas.microsoft.com/office/word/2018/wordml" xmlns:w16sdtdh="http://schemas.microsoft.com/office/word/2020/wordml/sdtdatahash" xmlns:w16se="http://schemas.microsoft.com/office/word/2015/wordml/symex" xmlns:sl="http://schemas.openxmlformats.org/schemaLibrary/2006/main" mc:Ignorable="w14 w15 w16se w16cid w16 w16cex w16sdtdh">
+<w:settings xmlns:mc="http://schemas.openxmlformats.org/markup-compatibility/2006" xmlns:o="urn:schemas-microsoft-com:office:office" xmlns:r="http://schemas.openxmlformats.org/officeDocument/2006/relationships" xmlns:m="http://schemas.openxmlformats.org/officeDocument/2006/math" xmlns:v="urn:schemas-microsoft-com:vml" xmlns:w10="urn:schemas-microsoft-com:office:word" xmlns:w="http://schemas.openxmlformats.org/wordprocessingml/2006/main" xmlns:w14="http://schemas.microsoft.com/office/word/2010/wordml" xmlns:w15="http://schemas.microsoft.com/office/word/2012/wordml" xmlns:w16cex="http://schemas.microsoft.com/office/word/2018/wordml/cex" xmlns:w16cid="http://schemas.microsoft.com/office/word/2016/wordml/cid" xmlns:w16="http://schemas.microsoft.com/office/word/2018/wordml" xmlns:w16du="http://schemas.microsoft.com/office/word/2023/wordml/word16du" xmlns:w16sdtdh="http://schemas.microsoft.com/office/word/2020/wordml/sdtdatahash" xmlns:w16sdtfl="http://schemas.microsoft.com/office/word/2024/wordml/sdtformatlock" xmlns:w16se="http://schemas.microsoft.com/office/word/2015/wordml/symex" xmlns:sl="http://schemas.openxmlformats.org/schemaLibrary/2006/main" mc:Ignorable="w14 w15 w16se w16cid w16 w16cex w16sdtdh w16sdtfl w16du">
   <w:view w:val="normal"/>
   <w:revisionView w:inkAnnotations="0"/>
   <w:defaultTabStop w:val="708"/>
@@ -9174,6 +9183,8 @@
     <w:rsid w:val="00460145"/>
     <w:rsid w:val="004D7778"/>
     <w:rsid w:val="00635F6F"/>
+    <w:rsid w:val="00666824"/>
+    <w:rsid w:val="006E716D"/>
     <w:rsid w:val="007C55A8"/>
     <w:rsid w:val="00836298"/>
     <w:rsid w:val="00891CFB"/>
@@ -9226,7 +9237,7 @@
 </file>
 
 <file path=word/glossary/styles.xml><?xml version="1.0" encoding="utf-8"?>
-<w:styles xmlns:mc="http://schemas.openxmlformats.org/markup-compatibility/2006" xmlns:r="http://schemas.openxmlformats.org/officeDocument/2006/relationships" xmlns:w="http://schemas.openxmlformats.org/wordprocessingml/2006/main" xmlns:w14="http://schemas.microsoft.com/office/word/2010/wordml" xmlns:w15="http://schemas.microsoft.com/office/word/2012/wordml" xmlns:w16cex="http://schemas.microsoft.com/office/word/2018/wordml/cex" xmlns:w16cid="http://schemas.microsoft.com/office/word/2016/wordml/cid" xmlns:w16="http://schemas.microsoft.com/office/word/2018/wordml" xmlns:w16sdtdh="http://schemas.microsoft.com/office/word/2020/wordml/sdtdatahash" xmlns:w16se="http://schemas.microsoft.com/office/word/2015/wordml/symex" mc:Ignorable="w14 w15 w16se w16cid w16 w16cex w16sdtdh">
+<w:styles xmlns:mc="http://schemas.openxmlformats.org/markup-compatibility/2006" xmlns:r="http://schemas.openxmlformats.org/officeDocument/2006/relationships" xmlns:w="http://schemas.openxmlformats.org/wordprocessingml/2006/main" xmlns:w14="http://schemas.microsoft.com/office/word/2010/wordml" xmlns:w15="http://schemas.microsoft.com/office/word/2012/wordml" xmlns:w16cex="http://schemas.microsoft.com/office/word/2018/wordml/cex" xmlns:w16cid="http://schemas.microsoft.com/office/word/2016/wordml/cid" xmlns:w16="http://schemas.microsoft.com/office/word/2018/wordml" xmlns:w16du="http://schemas.microsoft.com/office/word/2023/wordml/word16du" xmlns:w16sdtdh="http://schemas.microsoft.com/office/word/2020/wordml/sdtdatahash" xmlns:w16sdtfl="http://schemas.microsoft.com/office/word/2024/wordml/sdtformatlock" xmlns:w16se="http://schemas.microsoft.com/office/word/2015/wordml/symex" mc:Ignorable="w14 w15 w16se w16cid w16 w16cex w16sdtdh w16sdtfl w16du">
   <w:docDefaults>
     <w:rPrDefault>
       <w:rPr>
@@ -10091,7 +10102,7 @@
 </file>
 
 <file path=word/glossary/webSettings.xml><?xml version="1.0" encoding="utf-8"?>
-<w:webSettings xmlns:mc="http://schemas.openxmlformats.org/markup-compatibility/2006" xmlns:r="http://schemas.openxmlformats.org/officeDocument/2006/relationships" xmlns:w="http://schemas.openxmlformats.org/wordprocessingml/2006/main" xmlns:w14="http://schemas.microsoft.com/office/word/2010/wordml" xmlns:w15="http://schemas.microsoft.com/office/word/2012/wordml" xmlns:w16cex="http://schemas.microsoft.com/office/word/2018/wordml/cex" xmlns:w16cid="http://schemas.microsoft.com/office/word/2016/wordml/cid" xmlns:w16="http://schemas.microsoft.com/office/word/2018/wordml" xmlns:w16sdtdh="http://schemas.microsoft.com/office/word/2020/wordml/sdtdatahash" xmlns:w16se="http://schemas.microsoft.com/office/word/2015/wordml/symex" mc:Ignorable="w14 w15 w16se w16cid w16 w16cex w16sdtdh">
+<w:webSettings xmlns:mc="http://schemas.openxmlformats.org/markup-compatibility/2006" xmlns:r="http://schemas.openxmlformats.org/officeDocument/2006/relationships" xmlns:w="http://schemas.openxmlformats.org/wordprocessingml/2006/main" xmlns:w14="http://schemas.microsoft.com/office/word/2010/wordml" xmlns:w15="http://schemas.microsoft.com/office/word/2012/wordml" xmlns:w16cex="http://schemas.microsoft.com/office/word/2018/wordml/cex" xmlns:w16cid="http://schemas.microsoft.com/office/word/2016/wordml/cid" xmlns:w16="http://schemas.microsoft.com/office/word/2018/wordml" xmlns:w16du="http://schemas.microsoft.com/office/word/2023/wordml/word16du" xmlns:w16sdtdh="http://schemas.microsoft.com/office/word/2020/wordml/sdtdatahash" xmlns:w16sdtfl="http://schemas.microsoft.com/office/word/2024/wordml/sdtformatlock" xmlns:w16se="http://schemas.microsoft.com/office/word/2015/wordml/symex" mc:Ignorable="w14 w15 w16se w16cid w16 w16cex w16sdtdh w16sdtfl w16du">
   <w:optimizeForBrowser/>
   <w:allowPNG/>
 </w:webSettings>

</xml_diff>